<commit_message>
Updates to design doc - updated the wrong doc earlier
</commit_message>
<xml_diff>
--- a/Functional Specification Revision.docx
+++ b/Functional Specification Revision.docx
@@ -16,6 +16,18 @@
           <w:szCs w:val="28"/>
         </w:rPr>
       </w:pPr>
+      <w:r>
+        <w:rPr>
+          <w:rStyle w:val="Strong"/>
+          <w:rFonts w:ascii="Arial" w:hAnsi="Arial" w:cs="Arial"/>
+          <w:color w:val="000000"/>
+          <w:sz w:val="28"/>
+          <w:szCs w:val="28"/>
+        </w:rPr>
+        <w:t xml:space="preserve">Space Escape </w:t>
+      </w:r>
+      <w:bookmarkStart w:id="0" w:name="_GoBack"/>
+      <w:bookmarkEnd w:id="0"/>
       <w:r>
         <w:rPr>
           <w:rStyle w:val="Strong"/>
@@ -708,39 +720,17 @@
           <w:sz w:val="20"/>
           <w:szCs w:val="20"/>
         </w:rPr>
-        <w:t xml:space="preserve"> use the </w:t>
-      </w:r>
-      <w:proofErr w:type="spellStart"/>
-      <w:r>
-        <w:rPr>
-          <w:rStyle w:val="apple-converted-space"/>
-          <w:rFonts w:ascii="Arial" w:hAnsi="Arial" w:cs="Arial"/>
-          <w:color w:val="000000"/>
-          <w:sz w:val="20"/>
-          <w:szCs w:val="20"/>
-        </w:rPr>
-        <w:t>E</w:t>
-      </w:r>
-      <w:r>
-        <w:rPr>
-          <w:rStyle w:val="apple-converted-space"/>
-          <w:rFonts w:ascii="Arial" w:hAnsi="Arial" w:cs="Arial"/>
-          <w:color w:val="000000"/>
-          <w:sz w:val="20"/>
-          <w:szCs w:val="20"/>
-        </w:rPr>
-        <w:t>aseljs</w:t>
-      </w:r>
-      <w:proofErr w:type="spellEnd"/>
-      <w:r>
-        <w:rPr>
-          <w:rStyle w:val="apple-converted-space"/>
-          <w:rFonts w:ascii="Arial" w:hAnsi="Arial" w:cs="Arial"/>
-          <w:color w:val="000000"/>
-          <w:sz w:val="20"/>
-          <w:szCs w:val="20"/>
-        </w:rPr>
-        <w:t xml:space="preserve"> framework for the graphics portion of the game.</w:t>
+        <w:t xml:space="preserve"> use the E</w:t>
+      </w:r>
+      <w:r>
+        <w:rPr>
+          <w:rStyle w:val="apple-converted-space"/>
+          <w:rFonts w:ascii="Arial" w:hAnsi="Arial" w:cs="Arial"/>
+          <w:color w:val="000000"/>
+          <w:sz w:val="20"/>
+          <w:szCs w:val="20"/>
+        </w:rPr>
+        <w:t>aseljs framework for the graphics portion of the game.</w:t>
       </w:r>
       <w:r>
         <w:rPr>
@@ -1258,29 +1248,7 @@
           <w:sz w:val="20"/>
           <w:szCs w:val="20"/>
         </w:rPr>
-        <w:t xml:space="preserve">Animator: Object to manipulate objects on the screen, mainly being the ship. Handles events such as a crash and </w:t>
-      </w:r>
-      <w:proofErr w:type="spellStart"/>
-      <w:r>
-        <w:rPr>
-          <w:rStyle w:val="apple-converted-space"/>
-          <w:rFonts w:ascii="Arial" w:hAnsi="Arial" w:cs="Arial"/>
-          <w:color w:val="000000"/>
-          <w:sz w:val="20"/>
-          <w:szCs w:val="20"/>
-        </w:rPr>
-        <w:t>respawn</w:t>
-      </w:r>
-      <w:proofErr w:type="spellEnd"/>
-      <w:r>
-        <w:rPr>
-          <w:rStyle w:val="apple-converted-space"/>
-          <w:rFonts w:ascii="Arial" w:hAnsi="Arial" w:cs="Arial"/>
-          <w:color w:val="000000"/>
-          <w:sz w:val="20"/>
-          <w:szCs w:val="20"/>
-        </w:rPr>
-        <w:t>.</w:t>
+        <w:t>Animator: Object to manipulate objects on the screen, mainly being the ship. Handles events such as a crash and respawn.</w:t>
       </w:r>
     </w:p>
     <w:p>
@@ -1790,25 +1758,14 @@
           <w:szCs w:val="20"/>
         </w:rPr>
       </w:pPr>
-      <w:proofErr w:type="gramStart"/>
-      <w:r>
-        <w:rPr>
-          <w:rFonts w:ascii="Arial" w:hAnsi="Arial" w:cs="Arial"/>
-          <w:color w:val="000000"/>
-          <w:sz w:val="20"/>
-          <w:szCs w:val="20"/>
-        </w:rPr>
-        <w:t>detach</w:t>
-      </w:r>
-      <w:proofErr w:type="gramEnd"/>
-      <w:r>
-        <w:rPr>
-          <w:rFonts w:ascii="Arial" w:hAnsi="Arial" w:cs="Arial"/>
-          <w:color w:val="000000"/>
-          <w:sz w:val="20"/>
-          <w:szCs w:val="20"/>
-        </w:rPr>
-        <w:t xml:space="preserve"> (</w:t>
+      <w:r>
+        <w:rPr>
+          <w:rFonts w:ascii="Arial" w:hAnsi="Arial" w:cs="Arial"/>
+          <w:color w:val="000000"/>
+          <w:sz w:val="20"/>
+          <w:szCs w:val="20"/>
+        </w:rPr>
+        <w:t>detach (</w:t>
       </w:r>
       <w:r>
         <w:rPr>
@@ -1845,25 +1802,14 @@
           <w:szCs w:val="20"/>
         </w:rPr>
       </w:pPr>
-      <w:proofErr w:type="gramStart"/>
-      <w:r>
-        <w:rPr>
-          <w:rFonts w:ascii="Arial" w:hAnsi="Arial" w:cs="Arial"/>
-          <w:color w:val="000000"/>
-          <w:sz w:val="20"/>
-          <w:szCs w:val="20"/>
-        </w:rPr>
-        <w:t>attach</w:t>
-      </w:r>
-      <w:proofErr w:type="gramEnd"/>
-      <w:r>
-        <w:rPr>
-          <w:rFonts w:ascii="Arial" w:hAnsi="Arial" w:cs="Arial"/>
-          <w:color w:val="000000"/>
-          <w:sz w:val="20"/>
-          <w:szCs w:val="20"/>
-        </w:rPr>
-        <w:t xml:space="preserve"> (</w:t>
+      <w:r>
+        <w:rPr>
+          <w:rFonts w:ascii="Arial" w:hAnsi="Arial" w:cs="Arial"/>
+          <w:color w:val="000000"/>
+          <w:sz w:val="20"/>
+          <w:szCs w:val="20"/>
+        </w:rPr>
+        <w:t>attach (</w:t>
       </w:r>
       <w:r>
         <w:rPr>
@@ -2194,17 +2140,82 @@
           <w:szCs w:val="20"/>
         </w:rPr>
       </w:pPr>
-      <w:proofErr w:type="gramStart"/>
-      <w:r>
-        <w:rPr>
-          <w:rFonts w:ascii="Arial" w:hAnsi="Arial" w:cs="Arial"/>
-          <w:color w:val="000000"/>
-          <w:sz w:val="20"/>
-          <w:szCs w:val="20"/>
-        </w:rPr>
-        <w:t>function</w:t>
-      </w:r>
-      <w:proofErr w:type="gramEnd"/>
+      <w:r>
+        <w:rPr>
+          <w:rFonts w:ascii="Arial" w:hAnsi="Arial" w:cs="Arial"/>
+          <w:color w:val="000000"/>
+          <w:sz w:val="20"/>
+          <w:szCs w:val="20"/>
+        </w:rPr>
+        <w:t>function displayScreen( index );</w:t>
+      </w:r>
+    </w:p>
+    <w:p>
+      <w:pPr>
+        <w:pStyle w:val="NormalWeb"/>
+        <w:shd w:val="clear" w:color="auto" w:fill="FFFFFF"/>
+        <w:spacing w:before="0" w:beforeAutospacing="0" w:after="240" w:afterAutospacing="0" w:line="360" w:lineRule="atLeast"/>
+        <w:rPr>
+          <w:rFonts w:ascii="Arial" w:hAnsi="Arial" w:cs="Arial"/>
+          <w:color w:val="000000"/>
+          <w:sz w:val="20"/>
+          <w:szCs w:val="20"/>
+        </w:rPr>
+      </w:pPr>
+      <w:r>
+        <w:rPr>
+          <w:rFonts w:ascii="Arial" w:hAnsi="Arial" w:cs="Arial"/>
+          <w:color w:val="000000"/>
+          <w:sz w:val="20"/>
+          <w:szCs w:val="20"/>
+        </w:rPr>
+        <w:t>The indices of possible screens (highscore, m</w:t>
+      </w:r>
+      <w:r>
+        <w:rPr>
+          <w:rFonts w:ascii="Arial" w:hAnsi="Arial" w:cs="Arial"/>
+          <w:color w:val="000000"/>
+          <w:sz w:val="20"/>
+          <w:szCs w:val="20"/>
+        </w:rPr>
+        <w:t>ain menu, instructions) are pre-</w:t>
+      </w:r>
+      <w:r>
+        <w:rPr>
+          <w:rFonts w:ascii="Arial" w:hAnsi="Arial" w:cs="Arial"/>
+          <w:color w:val="000000"/>
+          <w:sz w:val="20"/>
+          <w:szCs w:val="20"/>
+        </w:rPr>
+        <w:t>declared</w:t>
+      </w:r>
+      <w:r>
+        <w:rPr>
+          <w:rFonts w:ascii="Arial" w:hAnsi="Arial" w:cs="Arial"/>
+          <w:color w:val="000000"/>
+          <w:sz w:val="20"/>
+          <w:szCs w:val="20"/>
+        </w:rPr>
+        <w:t xml:space="preserve"> as constants in an enumeration-</w:t>
+      </w:r>
+      <w:r>
+        <w:rPr>
+          <w:rFonts w:ascii="Arial" w:hAnsi="Arial" w:cs="Arial"/>
+          <w:color w:val="000000"/>
+          <w:sz w:val="20"/>
+          <w:szCs w:val="20"/>
+        </w:rPr>
+        <w:t>style beforehand</w:t>
+      </w:r>
+      <w:r>
+        <w:rPr>
+          <w:rFonts w:ascii="Arial" w:hAnsi="Arial" w:cs="Arial"/>
+          <w:color w:val="000000"/>
+          <w:sz w:val="20"/>
+          <w:szCs w:val="20"/>
+        </w:rPr>
+        <w:t>.</w:t>
+      </w:r>
       <w:r>
         <w:rPr>
           <w:rFonts w:ascii="Arial" w:hAnsi="Arial" w:cs="Arial"/>
@@ -2214,103 +2225,23 @@
         </w:rPr>
         <w:t xml:space="preserve"> </w:t>
       </w:r>
-      <w:proofErr w:type="spellStart"/>
-      <w:r>
-        <w:rPr>
-          <w:rFonts w:ascii="Arial" w:hAnsi="Arial" w:cs="Arial"/>
-          <w:color w:val="000000"/>
-          <w:sz w:val="20"/>
-          <w:szCs w:val="20"/>
-        </w:rPr>
-        <w:t>displayScreen</w:t>
-      </w:r>
-      <w:proofErr w:type="spellEnd"/>
-      <w:r>
-        <w:rPr>
-          <w:rFonts w:ascii="Arial" w:hAnsi="Arial" w:cs="Arial"/>
-          <w:color w:val="000000"/>
-          <w:sz w:val="20"/>
-          <w:szCs w:val="20"/>
-        </w:rPr>
-        <w:t>( index );</w:t>
-      </w:r>
-    </w:p>
-    <w:p>
-      <w:pPr>
-        <w:pStyle w:val="NormalWeb"/>
-        <w:shd w:val="clear" w:color="auto" w:fill="FFFFFF"/>
-        <w:spacing w:before="0" w:beforeAutospacing="0" w:after="240" w:afterAutospacing="0" w:line="360" w:lineRule="atLeast"/>
-        <w:rPr>
-          <w:rFonts w:ascii="Arial" w:hAnsi="Arial" w:cs="Arial"/>
-          <w:color w:val="000000"/>
-          <w:sz w:val="20"/>
-          <w:szCs w:val="20"/>
-        </w:rPr>
-      </w:pPr>
-      <w:r>
-        <w:rPr>
-          <w:rFonts w:ascii="Arial" w:hAnsi="Arial" w:cs="Arial"/>
-          <w:color w:val="000000"/>
-          <w:sz w:val="20"/>
-          <w:szCs w:val="20"/>
-        </w:rPr>
-        <w:t>The indices of possible screens (</w:t>
-      </w:r>
-      <w:proofErr w:type="spellStart"/>
-      <w:r>
-        <w:rPr>
-          <w:rFonts w:ascii="Arial" w:hAnsi="Arial" w:cs="Arial"/>
-          <w:color w:val="000000"/>
-          <w:sz w:val="20"/>
-          <w:szCs w:val="20"/>
-        </w:rPr>
-        <w:t>highscore</w:t>
-      </w:r>
-      <w:proofErr w:type="spellEnd"/>
-      <w:r>
-        <w:rPr>
-          <w:rFonts w:ascii="Arial" w:hAnsi="Arial" w:cs="Arial"/>
-          <w:color w:val="000000"/>
-          <w:sz w:val="20"/>
-          <w:szCs w:val="20"/>
-        </w:rPr>
-        <w:t>, m</w:t>
-      </w:r>
-      <w:r>
-        <w:rPr>
-          <w:rFonts w:ascii="Arial" w:hAnsi="Arial" w:cs="Arial"/>
-          <w:color w:val="000000"/>
-          <w:sz w:val="20"/>
-          <w:szCs w:val="20"/>
-        </w:rPr>
-        <w:t>ain menu, instructions) are pre-</w:t>
-      </w:r>
-      <w:r>
-        <w:rPr>
-          <w:rFonts w:ascii="Arial" w:hAnsi="Arial" w:cs="Arial"/>
-          <w:color w:val="000000"/>
-          <w:sz w:val="20"/>
-          <w:szCs w:val="20"/>
-        </w:rPr>
-        <w:t>declared</w:t>
-      </w:r>
-      <w:r>
-        <w:rPr>
-          <w:rFonts w:ascii="Arial" w:hAnsi="Arial" w:cs="Arial"/>
-          <w:color w:val="000000"/>
-          <w:sz w:val="20"/>
-          <w:szCs w:val="20"/>
-        </w:rPr>
-        <w:t xml:space="preserve"> as constants in an enumeration-</w:t>
-      </w:r>
-      <w:r>
-        <w:rPr>
-          <w:rFonts w:ascii="Arial" w:hAnsi="Arial" w:cs="Arial"/>
-          <w:color w:val="000000"/>
-          <w:sz w:val="20"/>
-          <w:szCs w:val="20"/>
-        </w:rPr>
-        <w:t>style beforehand</w:t>
+      <w:r>
+        <w:rPr>
+          <w:rFonts w:ascii="Arial" w:hAnsi="Arial" w:cs="Arial"/>
+          <w:color w:val="000000"/>
+          <w:sz w:val="20"/>
+          <w:szCs w:val="20"/>
+        </w:rPr>
+        <w:t>Therefore,</w:t>
+      </w:r>
+      <w:r>
+        <w:rPr>
+          <w:rFonts w:ascii="Arial" w:hAnsi="Arial" w:cs="Arial"/>
+          <w:color w:val="000000"/>
+          <w:sz w:val="20"/>
+          <w:szCs w:val="20"/>
+        </w:rPr>
+        <w:t xml:space="preserve"> this function can be used to call any menu (i</w:t>
       </w:r>
       <w:r>
         <w:rPr>
@@ -2328,6 +2259,33 @@
           <w:sz w:val="20"/>
           <w:szCs w:val="20"/>
         </w:rPr>
+        <w:t>e.</w:t>
+      </w:r>
+      <w:r>
+        <w:rPr>
+          <w:rFonts w:ascii="Arial" w:hAnsi="Arial" w:cs="Arial"/>
+          <w:color w:val="000000"/>
+          <w:sz w:val="20"/>
+          <w:szCs w:val="20"/>
+        </w:rPr>
+        <w:t>,</w:t>
+      </w:r>
+      <w:r>
+        <w:rPr>
+          <w:rFonts w:ascii="Arial" w:hAnsi="Arial" w:cs="Arial"/>
+          <w:color w:val="000000"/>
+          <w:sz w:val="20"/>
+          <w:szCs w:val="20"/>
+        </w:rPr>
+        <w:t xml:space="preserve"> at startup the main function can call displayScreen(</w:t>
+      </w:r>
+      <w:r>
+        <w:rPr>
+          <w:rFonts w:ascii="Arial" w:hAnsi="Arial" w:cs="Arial"/>
+          <w:color w:val="000000"/>
+          <w:sz w:val="20"/>
+          <w:szCs w:val="20"/>
+        </w:rPr>
         <w:t xml:space="preserve"> </w:t>
       </w:r>
       <w:r>
@@ -2337,75 +2295,8 @@
           <w:sz w:val="20"/>
           <w:szCs w:val="20"/>
         </w:rPr>
-        <w:t>Therefore,</w:t>
-      </w:r>
-      <w:r>
-        <w:rPr>
-          <w:rFonts w:ascii="Arial" w:hAnsi="Arial" w:cs="Arial"/>
-          <w:color w:val="000000"/>
-          <w:sz w:val="20"/>
-          <w:szCs w:val="20"/>
-        </w:rPr>
-        <w:t xml:space="preserve"> this function can be used to call any menu (i</w:t>
-      </w:r>
-      <w:r>
-        <w:rPr>
-          <w:rFonts w:ascii="Arial" w:hAnsi="Arial" w:cs="Arial"/>
-          <w:color w:val="000000"/>
-          <w:sz w:val="20"/>
-          <w:szCs w:val="20"/>
-        </w:rPr>
-        <w:t>.</w:t>
-      </w:r>
-      <w:r>
-        <w:rPr>
-          <w:rFonts w:ascii="Arial" w:hAnsi="Arial" w:cs="Arial"/>
-          <w:color w:val="000000"/>
-          <w:sz w:val="20"/>
-          <w:szCs w:val="20"/>
-        </w:rPr>
-        <w:t>e.</w:t>
-      </w:r>
-      <w:r>
-        <w:rPr>
-          <w:rFonts w:ascii="Arial" w:hAnsi="Arial" w:cs="Arial"/>
-          <w:color w:val="000000"/>
-          <w:sz w:val="20"/>
-          <w:szCs w:val="20"/>
-        </w:rPr>
-        <w:t>,</w:t>
-      </w:r>
-      <w:r>
-        <w:rPr>
-          <w:rFonts w:ascii="Arial" w:hAnsi="Arial" w:cs="Arial"/>
-          <w:color w:val="000000"/>
-          <w:sz w:val="20"/>
-          <w:szCs w:val="20"/>
-        </w:rPr>
-        <w:t xml:space="preserve"> at startup the main function can call </w:t>
-      </w:r>
-      <w:proofErr w:type="spellStart"/>
-      <w:proofErr w:type="gramStart"/>
-      <w:r>
-        <w:rPr>
-          <w:rFonts w:ascii="Arial" w:hAnsi="Arial" w:cs="Arial"/>
-          <w:color w:val="000000"/>
-          <w:sz w:val="20"/>
-          <w:szCs w:val="20"/>
-        </w:rPr>
-        <w:t>displayScreen</w:t>
-      </w:r>
-      <w:proofErr w:type="spellEnd"/>
-      <w:r>
-        <w:rPr>
-          <w:rFonts w:ascii="Arial" w:hAnsi="Arial" w:cs="Arial"/>
-          <w:color w:val="000000"/>
-          <w:sz w:val="20"/>
-          <w:szCs w:val="20"/>
-        </w:rPr>
-        <w:t>(</w:t>
-      </w:r>
-      <w:proofErr w:type="gramEnd"/>
+        <w:t>MAIN_MENU</w:t>
+      </w:r>
       <w:r>
         <w:rPr>
           <w:rFonts w:ascii="Arial" w:hAnsi="Arial" w:cs="Arial"/>
@@ -2422,24 +2313,6 @@
           <w:sz w:val="20"/>
           <w:szCs w:val="20"/>
         </w:rPr>
-        <w:t>MAIN_MENU</w:t>
-      </w:r>
-      <w:r>
-        <w:rPr>
-          <w:rFonts w:ascii="Arial" w:hAnsi="Arial" w:cs="Arial"/>
-          <w:color w:val="000000"/>
-          <w:sz w:val="20"/>
-          <w:szCs w:val="20"/>
-        </w:rPr>
-        <w:t xml:space="preserve"> </w:t>
-      </w:r>
-      <w:r>
-        <w:rPr>
-          <w:rFonts w:ascii="Arial" w:hAnsi="Arial" w:cs="Arial"/>
-          <w:color w:val="000000"/>
-          <w:sz w:val="20"/>
-          <w:szCs w:val="20"/>
-        </w:rPr>
         <w:t>) to easily and clearly start the main menu). All other function calls through the menu manager are t</w:t>
       </w:r>
       <w:r>
@@ -2534,38 +2407,7 @@
           <w:sz w:val="20"/>
           <w:szCs w:val="20"/>
         </w:rPr>
-        <w:t xml:space="preserve"> manager, the program can also call </w:t>
-      </w:r>
-      <w:proofErr w:type="spellStart"/>
-      <w:proofErr w:type="gramStart"/>
-      <w:r>
-        <w:rPr>
-          <w:rFonts w:ascii="Arial" w:hAnsi="Arial" w:cs="Arial"/>
-          <w:color w:val="000000"/>
-          <w:sz w:val="20"/>
-          <w:szCs w:val="20"/>
-        </w:rPr>
-        <w:t>startGame</w:t>
-      </w:r>
-      <w:proofErr w:type="spellEnd"/>
-      <w:r>
-        <w:rPr>
-          <w:rFonts w:ascii="Arial" w:hAnsi="Arial" w:cs="Arial"/>
-          <w:color w:val="000000"/>
-          <w:sz w:val="20"/>
-          <w:szCs w:val="20"/>
-        </w:rPr>
-        <w:t>(</w:t>
-      </w:r>
-      <w:proofErr w:type="gramEnd"/>
-      <w:r>
-        <w:rPr>
-          <w:rFonts w:ascii="Arial" w:hAnsi="Arial" w:cs="Arial"/>
-          <w:color w:val="000000"/>
-          <w:sz w:val="20"/>
-          <w:szCs w:val="20"/>
-        </w:rPr>
-        <w:t xml:space="preserve"> type, host ), which </w:t>
+        <w:t xml:space="preserve"> manager, the program can also call startGame( type, host ), which </w:t>
       </w:r>
       <w:r>
         <w:rPr>
@@ -2834,38 +2676,7 @@
           <w:szCs w:val="20"/>
         </w:rPr>
         <w:lastRenderedPageBreak/>
-        <w:t xml:space="preserve">manager by calling function </w:t>
-      </w:r>
-      <w:proofErr w:type="spellStart"/>
-      <w:proofErr w:type="gramStart"/>
-      <w:r>
-        <w:rPr>
-          <w:rFonts w:ascii="Arial" w:hAnsi="Arial" w:cs="Arial"/>
-          <w:color w:val="000000"/>
-          <w:sz w:val="20"/>
-          <w:szCs w:val="20"/>
-        </w:rPr>
-        <w:t>startGame</w:t>
-      </w:r>
-      <w:proofErr w:type="spellEnd"/>
-      <w:r>
-        <w:rPr>
-          <w:rFonts w:ascii="Arial" w:hAnsi="Arial" w:cs="Arial"/>
-          <w:color w:val="000000"/>
-          <w:sz w:val="20"/>
-          <w:szCs w:val="20"/>
-        </w:rPr>
-        <w:t>(</w:t>
-      </w:r>
-      <w:proofErr w:type="gramEnd"/>
-      <w:r>
-        <w:rPr>
-          <w:rFonts w:ascii="Arial" w:hAnsi="Arial" w:cs="Arial"/>
-          <w:color w:val="000000"/>
-          <w:sz w:val="20"/>
-          <w:szCs w:val="20"/>
-        </w:rPr>
-        <w:t xml:space="preserve"> type, host ). </w:t>
+        <w:t xml:space="preserve">manager by calling function startGame( type, host ). </w:t>
       </w:r>
       <w:r>
         <w:rPr>
@@ -3062,45 +2873,14 @@
           <w:szCs w:val="20"/>
         </w:rPr>
       </w:pPr>
-      <w:proofErr w:type="gramStart"/>
-      <w:r>
-        <w:rPr>
-          <w:rFonts w:ascii="Arial" w:hAnsi="Arial" w:cs="Arial"/>
-          <w:color w:val="000000"/>
-          <w:sz w:val="20"/>
-          <w:szCs w:val="20"/>
-        </w:rPr>
-        <w:t>function</w:t>
-      </w:r>
-      <w:proofErr w:type="gramEnd"/>
-      <w:r>
-        <w:rPr>
-          <w:rFonts w:ascii="Arial" w:hAnsi="Arial" w:cs="Arial"/>
-          <w:color w:val="000000"/>
-          <w:sz w:val="20"/>
-          <w:szCs w:val="20"/>
-        </w:rPr>
-        <w:t xml:space="preserve"> </w:t>
-      </w:r>
-      <w:proofErr w:type="spellStart"/>
-      <w:r>
-        <w:rPr>
-          <w:rFonts w:ascii="Arial" w:hAnsi="Arial" w:cs="Arial"/>
-          <w:color w:val="000000"/>
-          <w:sz w:val="20"/>
-          <w:szCs w:val="20"/>
-        </w:rPr>
-        <w:t>generateLevelLayout</w:t>
-      </w:r>
-      <w:proofErr w:type="spellEnd"/>
-      <w:r>
-        <w:rPr>
-          <w:rFonts w:ascii="Arial" w:hAnsi="Arial" w:cs="Arial"/>
-          <w:color w:val="000000"/>
-          <w:sz w:val="20"/>
-          <w:szCs w:val="20"/>
-        </w:rPr>
-        <w:t>() – this returns an array of levels.</w:t>
+      <w:r>
+        <w:rPr>
+          <w:rFonts w:ascii="Arial" w:hAnsi="Arial" w:cs="Arial"/>
+          <w:color w:val="000000"/>
+          <w:sz w:val="20"/>
+          <w:szCs w:val="20"/>
+        </w:rPr>
+        <w:t>function generateLevelLayout() – this returns an array of levels.</w:t>
       </w:r>
     </w:p>
     <w:p>
@@ -3202,87 +2982,23 @@
           <w:szCs w:val="20"/>
         </w:rPr>
       </w:pPr>
-      <w:proofErr w:type="gramStart"/>
-      <w:r>
-        <w:rPr>
-          <w:rFonts w:ascii="Arial" w:hAnsi="Arial" w:cs="Arial"/>
-          <w:color w:val="000000"/>
-          <w:sz w:val="20"/>
-          <w:szCs w:val="20"/>
-        </w:rPr>
-        <w:t>function</w:t>
-      </w:r>
-      <w:proofErr w:type="gramEnd"/>
-      <w:r>
-        <w:rPr>
-          <w:rFonts w:ascii="Arial" w:hAnsi="Arial" w:cs="Arial"/>
-          <w:color w:val="000000"/>
-          <w:sz w:val="20"/>
-          <w:szCs w:val="20"/>
-        </w:rPr>
-        <w:t xml:space="preserve"> </w:t>
-      </w:r>
-      <w:proofErr w:type="spellStart"/>
-      <w:r>
-        <w:rPr>
-          <w:rFonts w:ascii="Arial" w:hAnsi="Arial" w:cs="Arial"/>
-          <w:color w:val="000000"/>
-          <w:sz w:val="20"/>
-          <w:szCs w:val="20"/>
-        </w:rPr>
-        <w:t>generateLevelX</w:t>
-      </w:r>
-      <w:proofErr w:type="spellEnd"/>
-      <w:r>
-        <w:rPr>
-          <w:rFonts w:ascii="Arial" w:hAnsi="Arial" w:cs="Arial"/>
-          <w:color w:val="000000"/>
-          <w:sz w:val="20"/>
-          <w:szCs w:val="20"/>
-        </w:rPr>
-        <w:t>( index ) - The index describes how many levels are before it in the level layout. Practically, that means that for each block, we need to offset it by (</w:t>
-      </w:r>
-      <w:proofErr w:type="spellStart"/>
-      <w:r>
-        <w:rPr>
-          <w:rFonts w:ascii="Arial" w:hAnsi="Arial" w:cs="Arial"/>
-          <w:color w:val="000000"/>
-          <w:sz w:val="20"/>
-          <w:szCs w:val="20"/>
-        </w:rPr>
-        <w:t>levelWidth</w:t>
-      </w:r>
-      <w:proofErr w:type="spellEnd"/>
-      <w:r>
-        <w:rPr>
-          <w:rFonts w:ascii="Arial" w:hAnsi="Arial" w:cs="Arial"/>
-          <w:color w:val="000000"/>
-          <w:sz w:val="20"/>
-          <w:szCs w:val="20"/>
-        </w:rPr>
-        <w:t xml:space="preserve">)*(index). </w:t>
-      </w:r>
-      <w:proofErr w:type="spellStart"/>
-      <w:proofErr w:type="gramStart"/>
-      <w:r>
-        <w:rPr>
-          <w:rFonts w:ascii="Arial" w:hAnsi="Arial" w:cs="Arial"/>
-          <w:color w:val="000000"/>
-          <w:sz w:val="20"/>
-          <w:szCs w:val="20"/>
-        </w:rPr>
-        <w:t>levelWidth</w:t>
-      </w:r>
-      <w:proofErr w:type="spellEnd"/>
-      <w:proofErr w:type="gramEnd"/>
-      <w:r>
-        <w:rPr>
-          <w:rFonts w:ascii="Arial" w:hAnsi="Arial" w:cs="Arial"/>
-          <w:color w:val="000000"/>
-          <w:sz w:val="20"/>
-          <w:szCs w:val="20"/>
-        </w:rPr>
-        <w:t xml:space="preserve"> is constant across all level designs to aid in the simplicity of the design</w:t>
+      <w:r>
+        <w:rPr>
+          <w:rFonts w:ascii="Arial" w:hAnsi="Arial" w:cs="Arial"/>
+          <w:color w:val="000000"/>
+          <w:sz w:val="20"/>
+          <w:szCs w:val="20"/>
+        </w:rPr>
+        <w:t>function generateLevelX</w:t>
+      </w:r>
+      <w:r>
+        <w:rPr>
+          <w:rFonts w:ascii="Arial" w:hAnsi="Arial" w:cs="Arial"/>
+          <w:color w:val="000000"/>
+          <w:sz w:val="20"/>
+          <w:szCs w:val="20"/>
+        </w:rPr>
+        <w:t>( index ) - The index describes how many levels are before it in the level layout. Practically, that means that for each block, we need to offset it by (levelWidth)*(index). levelWidth is constant across all level designs to aid in the simplicity of the design</w:t>
       </w:r>
       <w:r>
         <w:rPr>
@@ -3340,38 +3056,7 @@
           <w:sz w:val="20"/>
           <w:szCs w:val="20"/>
         </w:rPr>
-        <w:t xml:space="preserve">So stepping back up to the function at hand, </w:t>
-      </w:r>
-      <w:proofErr w:type="spellStart"/>
-      <w:proofErr w:type="gramStart"/>
-      <w:r>
-        <w:rPr>
-          <w:rFonts w:ascii="Arial" w:hAnsi="Arial" w:cs="Arial"/>
-          <w:color w:val="000000"/>
-          <w:sz w:val="20"/>
-          <w:szCs w:val="20"/>
-        </w:rPr>
-        <w:t>generateLevelLayout</w:t>
-      </w:r>
-      <w:proofErr w:type="spellEnd"/>
-      <w:r>
-        <w:rPr>
-          <w:rFonts w:ascii="Arial" w:hAnsi="Arial" w:cs="Arial"/>
-          <w:color w:val="000000"/>
-          <w:sz w:val="20"/>
-          <w:szCs w:val="20"/>
-        </w:rPr>
-        <w:t>(</w:t>
-      </w:r>
-      <w:proofErr w:type="gramEnd"/>
-      <w:r>
-        <w:rPr>
-          <w:rFonts w:ascii="Arial" w:hAnsi="Arial" w:cs="Arial"/>
-          <w:color w:val="000000"/>
-          <w:sz w:val="20"/>
-          <w:szCs w:val="20"/>
-        </w:rPr>
-        <w:t>), the functionality takes a series of non-repetit</w:t>
+        <w:t>So stepping back up to the function at hand, generateLevelLayout(), the functionality takes a series of non-repetit</w:t>
       </w:r>
       <w:r>
         <w:rPr>
@@ -3484,27 +3169,7 @@
           <w:sz w:val="20"/>
           <w:szCs w:val="20"/>
         </w:rPr>
-        <w:t xml:space="preserve">. One is the current level, and then it buffers the next two. Any time the ship passes to the next level, a new level is generated. The low level design of this is an array of 3 levels called </w:t>
-      </w:r>
-      <w:proofErr w:type="spellStart"/>
-      <w:r>
-        <w:rPr>
-          <w:rFonts w:ascii="Arial" w:hAnsi="Arial" w:cs="Arial"/>
-          <w:color w:val="000000"/>
-          <w:sz w:val="20"/>
-          <w:szCs w:val="20"/>
-        </w:rPr>
-        <w:t>levelBuffer</w:t>
-      </w:r>
-      <w:proofErr w:type="spellEnd"/>
-      <w:r>
-        <w:rPr>
-          <w:rFonts w:ascii="Arial" w:hAnsi="Arial" w:cs="Arial"/>
-          <w:color w:val="000000"/>
-          <w:sz w:val="20"/>
-          <w:szCs w:val="20"/>
-        </w:rPr>
-        <w:t>, and an integer describi</w:t>
+        <w:t>. One is the current level, and then it buffers the next two. Any time the ship passes to the next level, a new level is generated. The low level design of this is an array of 3 levels called levelBuffer, and an integer describi</w:t>
       </w:r>
       <w:r>
         <w:rPr>
@@ -3558,58 +3223,16 @@
           <w:sz w:val="20"/>
           <w:szCs w:val="20"/>
         </w:rPr>
-        <w:t xml:space="preserve"> new level, we generate a new buffered level, store it in </w:t>
-      </w:r>
-      <w:proofErr w:type="spellStart"/>
-      <w:proofErr w:type="gramStart"/>
-      <w:r>
-        <w:rPr>
-          <w:rFonts w:ascii="Arial" w:hAnsi="Arial" w:cs="Arial"/>
-          <w:color w:val="000000"/>
-          <w:sz w:val="20"/>
-          <w:szCs w:val="20"/>
-        </w:rPr>
-        <w:t>levelBuffer</w:t>
-      </w:r>
-      <w:proofErr w:type="spellEnd"/>
-      <w:r>
-        <w:rPr>
-          <w:rFonts w:ascii="Arial" w:hAnsi="Arial" w:cs="Arial"/>
-          <w:color w:val="000000"/>
-          <w:sz w:val="20"/>
-          <w:szCs w:val="20"/>
-        </w:rPr>
-        <w:t>[</w:t>
-      </w:r>
-      <w:proofErr w:type="gramEnd"/>
-      <w:r>
-        <w:rPr>
-          <w:rFonts w:ascii="Arial" w:hAnsi="Arial" w:cs="Arial"/>
-          <w:color w:val="000000"/>
-          <w:sz w:val="20"/>
-          <w:szCs w:val="20"/>
-        </w:rPr>
-        <w:t xml:space="preserve"> </w:t>
-      </w:r>
-      <w:proofErr w:type="spellStart"/>
-      <w:r>
-        <w:rPr>
-          <w:rFonts w:ascii="Arial" w:hAnsi="Arial" w:cs="Arial"/>
-          <w:color w:val="000000"/>
-          <w:sz w:val="20"/>
-          <w:szCs w:val="20"/>
-        </w:rPr>
-        <w:t>currentLevel</w:t>
-      </w:r>
-      <w:proofErr w:type="spellEnd"/>
-      <w:r>
-        <w:rPr>
-          <w:rFonts w:ascii="Arial" w:hAnsi="Arial" w:cs="Arial"/>
-          <w:color w:val="000000"/>
-          <w:sz w:val="20"/>
-          <w:szCs w:val="20"/>
-        </w:rPr>
-        <w:t xml:space="preserve"> ], an</w:t>
+        <w:t xml:space="preserve"> new level, we generate a new buffered level, store it in levelBuffer[</w:t>
+      </w:r>
+      <w:r>
+        <w:rPr>
+          <w:rFonts w:ascii="Arial" w:hAnsi="Arial" w:cs="Arial"/>
+          <w:color w:val="000000"/>
+          <w:sz w:val="20"/>
+          <w:szCs w:val="20"/>
+        </w:rPr>
+        <w:t xml:space="preserve"> currentLevel ], an</w:t>
       </w:r>
       <w:r>
         <w:rPr>
@@ -3704,27 +3327,7 @@
           <w:sz w:val="20"/>
           <w:szCs w:val="20"/>
         </w:rPr>
-        <w:t xml:space="preserve">Finally, levels can of course be repetitive, but will not be allowed to repeat more than once every three levels. This is very easy, since when generating a new level in challenge mode, it can simply check that the level generated is not one already stored in the </w:t>
-      </w:r>
-      <w:proofErr w:type="spellStart"/>
-      <w:r>
-        <w:rPr>
-          <w:rFonts w:ascii="Arial" w:hAnsi="Arial" w:cs="Arial"/>
-          <w:color w:val="000000"/>
-          <w:sz w:val="20"/>
-          <w:szCs w:val="20"/>
-        </w:rPr>
-        <w:t>levelBuffer</w:t>
-      </w:r>
-      <w:proofErr w:type="spellEnd"/>
-      <w:r>
-        <w:rPr>
-          <w:rFonts w:ascii="Arial" w:hAnsi="Arial" w:cs="Arial"/>
-          <w:color w:val="000000"/>
-          <w:sz w:val="20"/>
-          <w:szCs w:val="20"/>
-        </w:rPr>
-        <w:t>. The functional specification of this would be:</w:t>
+        <w:t>Finally, levels can of course be repetitive, but will not be allowed to repeat more than once every three levels. This is very easy, since when generating a new level in challenge mode, it can simply check that the level generated is not one already stored in the levelBuffer. The functional specification of this would be:</w:t>
       </w:r>
     </w:p>
     <w:p>
@@ -3740,45 +3343,14 @@
           <w:szCs w:val="20"/>
         </w:rPr>
       </w:pPr>
-      <w:proofErr w:type="gramStart"/>
-      <w:r>
-        <w:rPr>
-          <w:rFonts w:ascii="Arial" w:hAnsi="Arial" w:cs="Arial"/>
-          <w:color w:val="000000"/>
-          <w:sz w:val="20"/>
-          <w:szCs w:val="20"/>
-        </w:rPr>
-        <w:t>function</w:t>
-      </w:r>
-      <w:proofErr w:type="gramEnd"/>
-      <w:r>
-        <w:rPr>
-          <w:rFonts w:ascii="Arial" w:hAnsi="Arial" w:cs="Arial"/>
-          <w:color w:val="000000"/>
-          <w:sz w:val="20"/>
-          <w:szCs w:val="20"/>
-        </w:rPr>
-        <w:t xml:space="preserve"> </w:t>
-      </w:r>
-      <w:proofErr w:type="spellStart"/>
-      <w:r>
-        <w:rPr>
-          <w:rFonts w:ascii="Arial" w:hAnsi="Arial" w:cs="Arial"/>
-          <w:color w:val="000000"/>
-          <w:sz w:val="20"/>
-          <w:szCs w:val="20"/>
-        </w:rPr>
-        <w:t>generateChallengeLevel</w:t>
-      </w:r>
-      <w:proofErr w:type="spellEnd"/>
-      <w:r>
-        <w:rPr>
-          <w:rFonts w:ascii="Arial" w:hAnsi="Arial" w:cs="Arial"/>
-          <w:color w:val="000000"/>
-          <w:sz w:val="20"/>
-          <w:szCs w:val="20"/>
-        </w:rPr>
-        <w:t>( index ) – index again describes how many levels have become befor</w:t>
+      <w:r>
+        <w:rPr>
+          <w:rFonts w:ascii="Arial" w:hAnsi="Arial" w:cs="Arial"/>
+          <w:color w:val="000000"/>
+          <w:sz w:val="20"/>
+          <w:szCs w:val="20"/>
+        </w:rPr>
+        <w:t>function generateChallengeLevel( index ) – index again describes how many levels have become befor</w:t>
       </w:r>
       <w:r>
         <w:rPr>
@@ -3910,27 +3482,7 @@
           <w:sz w:val="20"/>
           <w:szCs w:val="20"/>
         </w:rPr>
-        <w:t xml:space="preserve">The next aspect of the </w:t>
-      </w:r>
-      <w:proofErr w:type="spellStart"/>
-      <w:r>
-        <w:rPr>
-          <w:rFonts w:ascii="Arial" w:hAnsi="Arial" w:cs="Arial"/>
-          <w:color w:val="000000"/>
-          <w:sz w:val="20"/>
-          <w:szCs w:val="20"/>
-        </w:rPr>
-        <w:t>gameManager</w:t>
-      </w:r>
-      <w:proofErr w:type="spellEnd"/>
-      <w:r>
-        <w:rPr>
-          <w:rFonts w:ascii="Arial" w:hAnsi="Arial" w:cs="Arial"/>
-          <w:color w:val="000000"/>
-          <w:sz w:val="20"/>
-          <w:szCs w:val="20"/>
-        </w:rPr>
-        <w:t xml:space="preserve"> is the ship itself, which is stored using a number of values to determine velocity</w:t>
+        <w:t>The next aspect of the gameManager is the ship itself, which is stored using a number of values to determine velocity</w:t>
       </w:r>
       <w:r>
         <w:rPr>
@@ -3961,60 +3513,29 @@
           <w:sz w:val="20"/>
           <w:szCs w:val="20"/>
         </w:rPr>
-        <w:t xml:space="preserve">A primary place where these values are used is in the </w:t>
-      </w:r>
-      <w:proofErr w:type="spellStart"/>
-      <w:r>
-        <w:rPr>
-          <w:rFonts w:ascii="Arial" w:hAnsi="Arial" w:cs="Arial"/>
-          <w:color w:val="000000"/>
-          <w:sz w:val="20"/>
-          <w:szCs w:val="20"/>
-        </w:rPr>
-        <w:t>CollisionDetector</w:t>
-      </w:r>
-      <w:proofErr w:type="spellEnd"/>
-      <w:r>
-        <w:rPr>
-          <w:rFonts w:ascii="Arial" w:hAnsi="Arial" w:cs="Arial"/>
-          <w:color w:val="000000"/>
-          <w:sz w:val="20"/>
-          <w:szCs w:val="20"/>
-        </w:rPr>
-        <w:t>. This is a specified static object which simply tells the client if the ship has collided with any blocks. The program does this computation by passing in all of the blocks from the current level, as well as the bounding blocks. The collision detection system then uses intersections to see if the player has died. In order to speed this process up, Line variables are added to blocks, which contain information describing a line, with a slope and intercept. We then call:</w:t>
-      </w:r>
-    </w:p>
-    <w:p>
-      <w:pPr>
-        <w:pStyle w:val="NormalWeb"/>
-        <w:shd w:val="clear" w:color="auto" w:fill="FFFFFF"/>
-        <w:spacing w:before="0" w:beforeAutospacing="0" w:after="240" w:afterAutospacing="0" w:line="360" w:lineRule="atLeast"/>
-        <w:rPr>
-          <w:rFonts w:ascii="Arial" w:hAnsi="Arial" w:cs="Arial"/>
-          <w:color w:val="000000"/>
-          <w:sz w:val="20"/>
-          <w:szCs w:val="20"/>
-        </w:rPr>
-      </w:pPr>
-      <w:proofErr w:type="gramStart"/>
-      <w:r>
-        <w:rPr>
-          <w:rFonts w:ascii="Arial" w:hAnsi="Arial" w:cs="Arial"/>
-          <w:color w:val="000000"/>
-          <w:sz w:val="20"/>
-          <w:szCs w:val="20"/>
-        </w:rPr>
-        <w:t>function</w:t>
-      </w:r>
-      <w:proofErr w:type="gramEnd"/>
-      <w:r>
-        <w:rPr>
-          <w:rFonts w:ascii="Arial" w:hAnsi="Arial" w:cs="Arial"/>
-          <w:color w:val="000000"/>
-          <w:sz w:val="20"/>
-          <w:szCs w:val="20"/>
-        </w:rPr>
-        <w:t xml:space="preserve"> intersect( l1, l2 ) – returns the point of intersection between the two lines. </w:t>
+        <w:t>A primary place where these values are used is in the CollisionDetector. This is a specified static object which simply tells the client if the ship has collided with any blocks. The program does this computation by passing in all of the blocks from the current level, as well as the bounding blocks. The collision detection system then uses intersections to see if the player has died. In order to speed this process up, Line variables are added to blocks, which contain information describing a line, with a slope and intercept. We then call:</w:t>
+      </w:r>
+    </w:p>
+    <w:p>
+      <w:pPr>
+        <w:pStyle w:val="NormalWeb"/>
+        <w:shd w:val="clear" w:color="auto" w:fill="FFFFFF"/>
+        <w:spacing w:before="0" w:beforeAutospacing="0" w:after="240" w:afterAutospacing="0" w:line="360" w:lineRule="atLeast"/>
+        <w:rPr>
+          <w:rFonts w:ascii="Arial" w:hAnsi="Arial" w:cs="Arial"/>
+          <w:color w:val="000000"/>
+          <w:sz w:val="20"/>
+          <w:szCs w:val="20"/>
+        </w:rPr>
+      </w:pPr>
+      <w:r>
+        <w:rPr>
+          <w:rFonts w:ascii="Arial" w:hAnsi="Arial" w:cs="Arial"/>
+          <w:color w:val="000000"/>
+          <w:sz w:val="20"/>
+          <w:szCs w:val="20"/>
+        </w:rPr>
+        <w:t xml:space="preserve">function intersect( l1, l2 ) – returns the point of intersection between the two lines. </w:t>
       </w:r>
     </w:p>
     <w:p>
@@ -4126,165 +3647,14 @@
           <w:szCs w:val="20"/>
         </w:rPr>
       </w:pPr>
-      <w:proofErr w:type="gramStart"/>
-      <w:r>
-        <w:rPr>
-          <w:rFonts w:ascii="Arial" w:hAnsi="Arial" w:cs="Arial"/>
-          <w:color w:val="000000"/>
-          <w:sz w:val="20"/>
-          <w:szCs w:val="20"/>
-        </w:rPr>
-        <w:t>function</w:t>
-      </w:r>
-      <w:proofErr w:type="gramEnd"/>
-      <w:r>
-        <w:rPr>
-          <w:rFonts w:ascii="Arial" w:hAnsi="Arial" w:cs="Arial"/>
-          <w:color w:val="000000"/>
-          <w:sz w:val="20"/>
-          <w:szCs w:val="20"/>
-        </w:rPr>
-        <w:t xml:space="preserve"> animate( </w:t>
-      </w:r>
-      <w:proofErr w:type="spellStart"/>
-      <w:r>
-        <w:rPr>
-          <w:rFonts w:ascii="Arial" w:hAnsi="Arial" w:cs="Arial"/>
-          <w:color w:val="000000"/>
-          <w:sz w:val="20"/>
-          <w:szCs w:val="20"/>
-        </w:rPr>
-        <w:t>deathPoint</w:t>
-      </w:r>
-      <w:proofErr w:type="spellEnd"/>
-      <w:r>
-        <w:rPr>
-          <w:rFonts w:ascii="Arial" w:hAnsi="Arial" w:cs="Arial"/>
-          <w:color w:val="000000"/>
-          <w:sz w:val="20"/>
-          <w:szCs w:val="20"/>
-        </w:rPr>
-        <w:t xml:space="preserve">, </w:t>
-      </w:r>
-      <w:proofErr w:type="spellStart"/>
-      <w:r>
-        <w:rPr>
-          <w:rFonts w:ascii="Arial" w:hAnsi="Arial" w:cs="Arial"/>
-          <w:color w:val="000000"/>
-          <w:sz w:val="20"/>
-          <w:szCs w:val="20"/>
-        </w:rPr>
-        <w:t>respawnPoint</w:t>
-      </w:r>
-      <w:proofErr w:type="spellEnd"/>
-      <w:r>
-        <w:rPr>
-          <w:rFonts w:ascii="Arial" w:hAnsi="Arial" w:cs="Arial"/>
-          <w:color w:val="000000"/>
-          <w:sz w:val="20"/>
-          <w:szCs w:val="20"/>
-        </w:rPr>
-        <w:t xml:space="preserve">, </w:t>
-      </w:r>
-      <w:proofErr w:type="spellStart"/>
-      <w:r>
-        <w:rPr>
-          <w:rFonts w:ascii="Arial" w:hAnsi="Arial" w:cs="Arial"/>
-          <w:color w:val="000000"/>
-          <w:sz w:val="20"/>
-          <w:szCs w:val="20"/>
-        </w:rPr>
-        <w:t>xV</w:t>
-      </w:r>
-      <w:proofErr w:type="spellEnd"/>
-      <w:r>
-        <w:rPr>
-          <w:rFonts w:ascii="Arial" w:hAnsi="Arial" w:cs="Arial"/>
-          <w:color w:val="000000"/>
-          <w:sz w:val="20"/>
-          <w:szCs w:val="20"/>
-        </w:rPr>
-        <w:t xml:space="preserve">, </w:t>
-      </w:r>
-      <w:proofErr w:type="spellStart"/>
-      <w:r>
-        <w:rPr>
-          <w:rFonts w:ascii="Arial" w:hAnsi="Arial" w:cs="Arial"/>
-          <w:color w:val="000000"/>
-          <w:sz w:val="20"/>
-          <w:szCs w:val="20"/>
-        </w:rPr>
-        <w:t>yV</w:t>
-      </w:r>
-      <w:proofErr w:type="spellEnd"/>
-      <w:r>
-        <w:rPr>
-          <w:rFonts w:ascii="Arial" w:hAnsi="Arial" w:cs="Arial"/>
-          <w:color w:val="000000"/>
-          <w:sz w:val="20"/>
-          <w:szCs w:val="20"/>
-        </w:rPr>
-        <w:t xml:space="preserve"> ) – </w:t>
-      </w:r>
-      <w:proofErr w:type="spellStart"/>
-      <w:r>
-        <w:rPr>
-          <w:rFonts w:ascii="Arial" w:hAnsi="Arial" w:cs="Arial"/>
-          <w:color w:val="000000"/>
-          <w:sz w:val="20"/>
-          <w:szCs w:val="20"/>
-        </w:rPr>
-        <w:t>deathPoint</w:t>
-      </w:r>
-      <w:proofErr w:type="spellEnd"/>
-      <w:r>
-        <w:rPr>
-          <w:rFonts w:ascii="Arial" w:hAnsi="Arial" w:cs="Arial"/>
-          <w:color w:val="000000"/>
-          <w:sz w:val="20"/>
-          <w:szCs w:val="20"/>
-        </w:rPr>
-        <w:t xml:space="preserve"> and </w:t>
-      </w:r>
-      <w:proofErr w:type="spellStart"/>
-      <w:r>
-        <w:rPr>
-          <w:rFonts w:ascii="Arial" w:hAnsi="Arial" w:cs="Arial"/>
-          <w:color w:val="000000"/>
-          <w:sz w:val="20"/>
-          <w:szCs w:val="20"/>
-        </w:rPr>
-        <w:t>respawnPoint</w:t>
-      </w:r>
-      <w:proofErr w:type="spellEnd"/>
-      <w:r>
-        <w:rPr>
-          <w:rFonts w:ascii="Arial" w:hAnsi="Arial" w:cs="Arial"/>
-          <w:color w:val="000000"/>
-          <w:sz w:val="20"/>
-          <w:szCs w:val="20"/>
-        </w:rPr>
-        <w:t xml:space="preserve"> are fairly self-explanatory; just the point location of death and </w:t>
-      </w:r>
-      <w:proofErr w:type="spellStart"/>
-      <w:r>
-        <w:rPr>
-          <w:rFonts w:ascii="Arial" w:hAnsi="Arial" w:cs="Arial"/>
-          <w:color w:val="000000"/>
-          <w:sz w:val="20"/>
-          <w:szCs w:val="20"/>
-        </w:rPr>
-        <w:t>respawn</w:t>
-      </w:r>
-      <w:proofErr w:type="spellEnd"/>
-      <w:r>
-        <w:rPr>
-          <w:rFonts w:ascii="Arial" w:hAnsi="Arial" w:cs="Arial"/>
-          <w:color w:val="000000"/>
-          <w:sz w:val="20"/>
-          <w:szCs w:val="20"/>
-        </w:rPr>
-        <w:t>. The other two values describe the velocity the ship had upon collision, which can be used to make a smoother animation. Notice that this will also have to have access to the stage in order to do the</w:t>
+      <w:r>
+        <w:rPr>
+          <w:rFonts w:ascii="Arial" w:hAnsi="Arial" w:cs="Arial"/>
+          <w:color w:val="000000"/>
+          <w:sz w:val="20"/>
+          <w:szCs w:val="20"/>
+        </w:rPr>
+        <w:t>function animate( deathPoint, respawnPoint, xV, yV ) – deathPoint and respawnPoint are fairly self-explanatory; just the point location of death and respawn. The other two values describe the velocity the ship had upon collision, which can be used to make a smoother animation. Notice that this will also have to have access to the stage in order to do the</w:t>
       </w:r>
       <w:r>
         <w:rPr>
@@ -4426,25 +3796,14 @@
           <w:szCs w:val="20"/>
         </w:rPr>
       </w:pPr>
-      <w:proofErr w:type="gramStart"/>
-      <w:r>
-        <w:rPr>
-          <w:rFonts w:ascii="Arial" w:hAnsi="Arial" w:cs="Arial"/>
-          <w:color w:val="000000"/>
-          <w:sz w:val="20"/>
-          <w:szCs w:val="20"/>
-        </w:rPr>
-        <w:t>function</w:t>
-      </w:r>
-      <w:proofErr w:type="gramEnd"/>
-      <w:r>
-        <w:rPr>
-          <w:rFonts w:ascii="Arial" w:hAnsi="Arial" w:cs="Arial"/>
-          <w:color w:val="000000"/>
-          <w:sz w:val="20"/>
-          <w:szCs w:val="20"/>
-        </w:rPr>
-        <w:t xml:space="preserve"> update() – updates the current state based on currently pressed keys and position of the ship in relation to the layout. This is where scrolling is handled. If dead, most of this functionality is disabled</w:t>
+      <w:r>
+        <w:rPr>
+          <w:rFonts w:ascii="Arial" w:hAnsi="Arial" w:cs="Arial"/>
+          <w:color w:val="000000"/>
+          <w:sz w:val="20"/>
+          <w:szCs w:val="20"/>
+        </w:rPr>
+        <w:t>function update() – updates the current state based on currently pressed keys and position of the ship in relation to the layout. This is where scrolling is handled. If dead, most of this functionality is disabled</w:t>
       </w:r>
       <w:r>
         <w:rPr>
@@ -4477,65 +3836,14 @@
           <w:szCs w:val="20"/>
         </w:rPr>
       </w:pPr>
-      <w:proofErr w:type="gramStart"/>
-      <w:r>
-        <w:rPr>
-          <w:rFonts w:ascii="Arial" w:hAnsi="Arial" w:cs="Arial"/>
-          <w:color w:val="000000"/>
-          <w:sz w:val="20"/>
-          <w:szCs w:val="20"/>
-        </w:rPr>
-        <w:t>function</w:t>
-      </w:r>
-      <w:proofErr w:type="gramEnd"/>
-      <w:r>
-        <w:rPr>
-          <w:rFonts w:ascii="Arial" w:hAnsi="Arial" w:cs="Arial"/>
-          <w:color w:val="000000"/>
-          <w:sz w:val="20"/>
-          <w:szCs w:val="20"/>
-        </w:rPr>
-        <w:t xml:space="preserve"> </w:t>
-      </w:r>
-      <w:proofErr w:type="spellStart"/>
-      <w:r>
-        <w:rPr>
-          <w:rFonts w:ascii="Arial" w:hAnsi="Arial" w:cs="Arial"/>
-          <w:color w:val="000000"/>
-          <w:sz w:val="20"/>
-          <w:szCs w:val="20"/>
-        </w:rPr>
-        <w:t>handleUpdate</w:t>
-      </w:r>
-      <w:proofErr w:type="spellEnd"/>
-      <w:r>
-        <w:rPr>
-          <w:rFonts w:ascii="Arial" w:hAnsi="Arial" w:cs="Arial"/>
-          <w:color w:val="000000"/>
-          <w:sz w:val="20"/>
-          <w:szCs w:val="20"/>
-        </w:rPr>
-        <w:t xml:space="preserve">() – an event handler for an incoming update request. This then updates values for the opposing player’s ship to be drawn at the next </w:t>
-      </w:r>
-      <w:proofErr w:type="gramStart"/>
-      <w:r>
-        <w:rPr>
-          <w:rFonts w:ascii="Arial" w:hAnsi="Arial" w:cs="Arial"/>
-          <w:color w:val="000000"/>
-          <w:sz w:val="20"/>
-          <w:szCs w:val="20"/>
-        </w:rPr>
-        <w:t>update(</w:t>
-      </w:r>
-      <w:proofErr w:type="gramEnd"/>
-      <w:r>
-        <w:rPr>
-          <w:rFonts w:ascii="Arial" w:hAnsi="Arial" w:cs="Arial"/>
-          <w:color w:val="000000"/>
-          <w:sz w:val="20"/>
-          <w:szCs w:val="20"/>
-        </w:rPr>
-        <w:t>).</w:t>
+      <w:r>
+        <w:rPr>
+          <w:rFonts w:ascii="Arial" w:hAnsi="Arial" w:cs="Arial"/>
+          <w:color w:val="000000"/>
+          <w:sz w:val="20"/>
+          <w:szCs w:val="20"/>
+        </w:rPr>
+        <w:t>function handleUpdate() – an event handler for an incoming update request. This then updates values for the opposing player’s ship to be drawn at the next update().</w:t>
       </w:r>
     </w:p>
     <w:p>
@@ -4659,7 +3967,7 @@
           <w:sz w:val="20"/>
           <w:szCs w:val="20"/>
         </w:rPr>
-        <w:t>n array of player objects. The data members of a player object are: username, password</w:t>
+        <w:t>n array of player objects. The data members of a player object are: username</w:t>
       </w:r>
       <w:r>
         <w:rPr>
@@ -4677,7 +3985,25 @@
           <w:sz w:val="20"/>
           <w:szCs w:val="20"/>
         </w:rPr>
-        <w:t xml:space="preserve"> current game mode, top race times, longest challenge-mode distances and multiplayer rating</w:t>
+        <w:t xml:space="preserve"> current game mode, top race times</w:t>
+      </w:r>
+      <w:r>
+        <w:rPr>
+          <w:rFonts w:ascii="Arial" w:hAnsi="Arial" w:cs="Arial"/>
+          <w:color w:val="000000"/>
+          <w:sz w:val="20"/>
+          <w:szCs w:val="20"/>
+        </w:rPr>
+        <w:t xml:space="preserve"> (for each time trial difficulty and for online race)</w:t>
+      </w:r>
+      <w:r>
+        <w:rPr>
+          <w:rFonts w:ascii="Arial" w:hAnsi="Arial" w:cs="Arial"/>
+          <w:color w:val="000000"/>
+          <w:sz w:val="20"/>
+          <w:szCs w:val="20"/>
+        </w:rPr>
+        <w:t>, longest challenge-mode distances and multiplayer rating</w:t>
       </w:r>
       <w:r>
         <w:rPr>
@@ -4730,9 +4056,9 @@
         <w:lastRenderedPageBreak/>
         <w:drawing>
           <wp:inline distT="0" distB="0" distL="0" distR="0">
-            <wp:extent cx="5943600" cy="3939540"/>
-            <wp:effectExtent l="0" t="0" r="0" b="3810"/>
-            <wp:docPr id="1" name="Picture 1"/>
+            <wp:extent cx="5943600" cy="3946525"/>
+            <wp:effectExtent l="0" t="0" r="0" b="0"/>
+            <wp:docPr id="2" name="Picture 2"/>
             <wp:cNvGraphicFramePr>
               <a:graphicFrameLocks xmlns:a="http://schemas.openxmlformats.org/drawingml/2006/main" noChangeAspect="1"/>
             </wp:cNvGraphicFramePr>
@@ -4740,7 +4066,7 @@
               <a:graphicData uri="http://schemas.openxmlformats.org/drawingml/2006/picture">
                 <pic:pic xmlns:pic="http://schemas.openxmlformats.org/drawingml/2006/picture">
                   <pic:nvPicPr>
-                    <pic:cNvPr id="1" name="Player Object.PNG"/>
+                    <pic:cNvPr id="2" name="Player Object.PNG"/>
                     <pic:cNvPicPr/>
                   </pic:nvPicPr>
                   <pic:blipFill>
@@ -4758,7 +4084,7 @@
                   <pic:spPr>
                     <a:xfrm>
                       <a:off x="0" y="0"/>
-                      <a:ext cx="5943600" cy="3939540"/>
+                      <a:ext cx="5943600" cy="3946525"/>
                     </a:xfrm>
                     <a:prstGeom prst="rect">
                       <a:avLst/>
@@ -5007,74 +4333,23 @@
           <w:szCs w:val="20"/>
         </w:rPr>
       </w:pPr>
-      <w:proofErr w:type="gramStart"/>
-      <w:r>
-        <w:rPr>
-          <w:rFonts w:ascii="Arial" w:hAnsi="Arial" w:cs="Arial"/>
-          <w:color w:val="000000"/>
-          <w:sz w:val="20"/>
-          <w:szCs w:val="20"/>
-        </w:rPr>
-        <w:t>function</w:t>
-      </w:r>
-      <w:proofErr w:type="gramEnd"/>
-      <w:r>
-        <w:rPr>
-          <w:rFonts w:ascii="Arial" w:hAnsi="Arial" w:cs="Arial"/>
-          <w:color w:val="000000"/>
-          <w:sz w:val="20"/>
-          <w:szCs w:val="20"/>
-        </w:rPr>
-        <w:t xml:space="preserve"> </w:t>
-      </w:r>
-      <w:proofErr w:type="spellStart"/>
-      <w:r>
-        <w:rPr>
-          <w:rFonts w:ascii="Arial" w:hAnsi="Arial" w:cs="Arial"/>
-          <w:color w:val="000000"/>
-          <w:sz w:val="20"/>
-          <w:szCs w:val="20"/>
-        </w:rPr>
-        <w:t>handleUpdate</w:t>
-      </w:r>
-      <w:proofErr w:type="spellEnd"/>
-      <w:r>
-        <w:rPr>
-          <w:rFonts w:ascii="Arial" w:hAnsi="Arial" w:cs="Arial"/>
-          <w:color w:val="000000"/>
-          <w:sz w:val="20"/>
-          <w:szCs w:val="20"/>
-        </w:rPr>
-        <w:t xml:space="preserve">( update, client ) – takes the update, and sends it to the other client. </w:t>
-      </w:r>
-      <w:r>
-        <w:rPr>
-          <w:rFonts w:ascii="Arial" w:hAnsi="Arial" w:cs="Arial"/>
-          <w:color w:val="000000"/>
-          <w:sz w:val="20"/>
-          <w:szCs w:val="20"/>
-        </w:rPr>
-        <w:t xml:space="preserve">If the </w:t>
-      </w:r>
-      <w:proofErr w:type="spellStart"/>
-      <w:r>
-        <w:rPr>
-          <w:rFonts w:ascii="Arial" w:hAnsi="Arial" w:cs="Arial"/>
-          <w:color w:val="000000"/>
-          <w:sz w:val="20"/>
-          <w:szCs w:val="20"/>
-        </w:rPr>
-        <w:t>hasWon</w:t>
-      </w:r>
-      <w:proofErr w:type="spellEnd"/>
-      <w:r>
-        <w:rPr>
-          <w:rFonts w:ascii="Arial" w:hAnsi="Arial" w:cs="Arial"/>
-          <w:color w:val="000000"/>
-          <w:sz w:val="20"/>
-          <w:szCs w:val="20"/>
-        </w:rPr>
-        <w:t xml:space="preserve"> value in update is true, the server updates players’ rating values and closes the current server game manager</w:t>
+      <w:r>
+        <w:rPr>
+          <w:rFonts w:ascii="Arial" w:hAnsi="Arial" w:cs="Arial"/>
+          <w:color w:val="000000"/>
+          <w:sz w:val="20"/>
+          <w:szCs w:val="20"/>
+        </w:rPr>
+        <w:t xml:space="preserve">function handleUpdate( update, client ) – takes the update, and sends it to the other client. </w:t>
+      </w:r>
+      <w:r>
+        <w:rPr>
+          <w:rFonts w:ascii="Arial" w:hAnsi="Arial" w:cs="Arial"/>
+          <w:color w:val="000000"/>
+          <w:sz w:val="20"/>
+          <w:szCs w:val="20"/>
+        </w:rPr>
+        <w:t>If the hasWon value in update is true, the server updates players’ rating values and closes the current server game manager</w:t>
       </w:r>
       <w:r>
         <w:rPr>
@@ -5120,87 +4395,36 @@
           <w:szCs w:val="20"/>
         </w:rPr>
       </w:pPr>
-      <w:proofErr w:type="gramStart"/>
-      <w:r>
-        <w:rPr>
-          <w:rFonts w:ascii="Arial" w:hAnsi="Arial" w:cs="Arial"/>
-          <w:color w:val="000000"/>
-          <w:sz w:val="20"/>
-          <w:szCs w:val="20"/>
-        </w:rPr>
-        <w:t>function</w:t>
-      </w:r>
-      <w:proofErr w:type="gramEnd"/>
-      <w:r>
-        <w:rPr>
-          <w:rFonts w:ascii="Arial" w:hAnsi="Arial" w:cs="Arial"/>
-          <w:color w:val="000000"/>
-          <w:sz w:val="20"/>
-          <w:szCs w:val="20"/>
-        </w:rPr>
-        <w:t xml:space="preserve"> </w:t>
-      </w:r>
-      <w:proofErr w:type="spellStart"/>
-      <w:r>
-        <w:rPr>
-          <w:rFonts w:ascii="Arial" w:hAnsi="Arial" w:cs="Arial"/>
-          <w:color w:val="000000"/>
-          <w:sz w:val="20"/>
-          <w:szCs w:val="20"/>
-        </w:rPr>
-        <w:t>handleLevelDesign</w:t>
-      </w:r>
-      <w:proofErr w:type="spellEnd"/>
-      <w:r>
-        <w:rPr>
-          <w:rFonts w:ascii="Arial" w:hAnsi="Arial" w:cs="Arial"/>
-          <w:color w:val="000000"/>
-          <w:sz w:val="20"/>
-          <w:szCs w:val="20"/>
-        </w:rPr>
-        <w:t>( level, client ) – sends the level design to other client</w:t>
-      </w:r>
-    </w:p>
-    <w:p>
-      <w:pPr>
-        <w:pStyle w:val="NormalWeb"/>
-        <w:shd w:val="clear" w:color="auto" w:fill="FFFFFF"/>
-        <w:spacing w:before="0" w:beforeAutospacing="0" w:after="240" w:afterAutospacing="0" w:line="360" w:lineRule="atLeast"/>
-        <w:rPr>
-          <w:rFonts w:ascii="Arial" w:hAnsi="Arial" w:cs="Arial"/>
-          <w:color w:val="000000"/>
-          <w:sz w:val="20"/>
-          <w:szCs w:val="20"/>
-        </w:rPr>
-      </w:pPr>
-      <w:r>
-        <w:rPr>
-          <w:rFonts w:ascii="Arial" w:hAnsi="Arial" w:cs="Arial"/>
-          <w:color w:val="000000"/>
-          <w:sz w:val="20"/>
-          <w:szCs w:val="20"/>
-        </w:rPr>
-        <w:t xml:space="preserve">After this function is called, the event handler is removed, and the </w:t>
-      </w:r>
-      <w:proofErr w:type="spellStart"/>
-      <w:r>
-        <w:rPr>
-          <w:rFonts w:ascii="Arial" w:hAnsi="Arial" w:cs="Arial"/>
-          <w:color w:val="000000"/>
-          <w:sz w:val="20"/>
-          <w:szCs w:val="20"/>
-        </w:rPr>
-        <w:t>handleUpdate</w:t>
-      </w:r>
-      <w:proofErr w:type="spellEnd"/>
-      <w:r>
-        <w:rPr>
-          <w:rFonts w:ascii="Arial" w:hAnsi="Arial" w:cs="Arial"/>
-          <w:color w:val="000000"/>
-          <w:sz w:val="20"/>
-          <w:szCs w:val="20"/>
-        </w:rPr>
-        <w:t xml:space="preserve"> function is added. </w:t>
+      <w:r>
+        <w:rPr>
+          <w:rFonts w:ascii="Arial" w:hAnsi="Arial" w:cs="Arial"/>
+          <w:color w:val="000000"/>
+          <w:sz w:val="20"/>
+          <w:szCs w:val="20"/>
+        </w:rPr>
+        <w:t>function handleLevelDesign( level, client ) – sends the level design to other client</w:t>
+      </w:r>
+    </w:p>
+    <w:p>
+      <w:pPr>
+        <w:pStyle w:val="NormalWeb"/>
+        <w:shd w:val="clear" w:color="auto" w:fill="FFFFFF"/>
+        <w:spacing w:before="0" w:beforeAutospacing="0" w:after="240" w:afterAutospacing="0" w:line="360" w:lineRule="atLeast"/>
+        <w:rPr>
+          <w:rFonts w:ascii="Arial" w:hAnsi="Arial" w:cs="Arial"/>
+          <w:color w:val="000000"/>
+          <w:sz w:val="20"/>
+          <w:szCs w:val="20"/>
+        </w:rPr>
+      </w:pPr>
+      <w:r>
+        <w:rPr>
+          <w:rFonts w:ascii="Arial" w:hAnsi="Arial" w:cs="Arial"/>
+          <w:color w:val="000000"/>
+          <w:sz w:val="20"/>
+          <w:szCs w:val="20"/>
+        </w:rPr>
+        <w:t xml:space="preserve">After this function is called, the event handler is removed, and the handleUpdate function is added. </w:t>
       </w:r>
     </w:p>
     <w:p>
@@ -5274,8 +4498,6 @@
           <w:szCs w:val="20"/>
         </w:rPr>
       </w:pPr>
-      <w:proofErr w:type="spellStart"/>
-      <w:proofErr w:type="gramStart"/>
       <w:r>
         <w:rPr>
           <w:rFonts w:ascii="Arial" w:hAnsi="Arial" w:cs="Arial"/>
@@ -5292,34 +4514,21 @@
           <w:sz w:val="20"/>
           <w:szCs w:val="20"/>
         </w:rPr>
-        <w:t>X</w:t>
-      </w:r>
-      <w:proofErr w:type="spellEnd"/>
-      <w:proofErr w:type="gramEnd"/>
-      <w:r>
-        <w:rPr>
-          <w:rFonts w:ascii="Arial" w:hAnsi="Arial" w:cs="Arial"/>
-          <w:color w:val="000000"/>
-          <w:sz w:val="20"/>
-          <w:szCs w:val="20"/>
-        </w:rPr>
-        <w:t xml:space="preserve"> – X position of opposing ship</w:t>
-      </w:r>
-    </w:p>
-    <w:p>
-      <w:pPr>
-        <w:pStyle w:val="NormalWeb"/>
-        <w:shd w:val="clear" w:color="auto" w:fill="FFFFFF"/>
-        <w:spacing w:before="0" w:beforeAutospacing="0" w:after="240" w:afterAutospacing="0" w:line="360" w:lineRule="atLeast"/>
-        <w:rPr>
-          <w:rFonts w:ascii="Arial" w:hAnsi="Arial" w:cs="Arial"/>
-          <w:color w:val="000000"/>
-          <w:sz w:val="20"/>
-          <w:szCs w:val="20"/>
-        </w:rPr>
-      </w:pPr>
-      <w:proofErr w:type="spellStart"/>
-      <w:proofErr w:type="gramStart"/>
+        <w:t>X – X position of opposing ship</w:t>
+      </w:r>
+    </w:p>
+    <w:p>
+      <w:pPr>
+        <w:pStyle w:val="NormalWeb"/>
+        <w:shd w:val="clear" w:color="auto" w:fill="FFFFFF"/>
+        <w:spacing w:before="0" w:beforeAutospacing="0" w:after="240" w:afterAutospacing="0" w:line="360" w:lineRule="atLeast"/>
+        <w:rPr>
+          <w:rFonts w:ascii="Arial" w:hAnsi="Arial" w:cs="Arial"/>
+          <w:color w:val="000000"/>
+          <w:sz w:val="20"/>
+          <w:szCs w:val="20"/>
+        </w:rPr>
+      </w:pPr>
       <w:r>
         <w:rPr>
           <w:rFonts w:ascii="Arial" w:hAnsi="Arial" w:cs="Arial"/>
@@ -5336,34 +4545,21 @@
           <w:sz w:val="20"/>
           <w:szCs w:val="20"/>
         </w:rPr>
-        <w:t>Y</w:t>
-      </w:r>
-      <w:proofErr w:type="spellEnd"/>
-      <w:proofErr w:type="gramEnd"/>
-      <w:r>
-        <w:rPr>
-          <w:rFonts w:ascii="Arial" w:hAnsi="Arial" w:cs="Arial"/>
-          <w:color w:val="000000"/>
-          <w:sz w:val="20"/>
-          <w:szCs w:val="20"/>
-        </w:rPr>
-        <w:t xml:space="preserve"> – Y position of opposing ship</w:t>
-      </w:r>
-    </w:p>
-    <w:p>
-      <w:pPr>
-        <w:pStyle w:val="NormalWeb"/>
-        <w:shd w:val="clear" w:color="auto" w:fill="FFFFFF"/>
-        <w:spacing w:before="0" w:beforeAutospacing="0" w:after="240" w:afterAutospacing="0" w:line="360" w:lineRule="atLeast"/>
-        <w:rPr>
-          <w:rFonts w:ascii="Arial" w:hAnsi="Arial" w:cs="Arial"/>
-          <w:color w:val="000000"/>
-          <w:sz w:val="20"/>
-          <w:szCs w:val="20"/>
-        </w:rPr>
-      </w:pPr>
-      <w:proofErr w:type="spellStart"/>
-      <w:proofErr w:type="gramStart"/>
+        <w:t>Y – Y position of opposing ship</w:t>
+      </w:r>
+    </w:p>
+    <w:p>
+      <w:pPr>
+        <w:pStyle w:val="NormalWeb"/>
+        <w:shd w:val="clear" w:color="auto" w:fill="FFFFFF"/>
+        <w:spacing w:before="0" w:beforeAutospacing="0" w:after="240" w:afterAutospacing="0" w:line="360" w:lineRule="atLeast"/>
+        <w:rPr>
+          <w:rFonts w:ascii="Arial" w:hAnsi="Arial" w:cs="Arial"/>
+          <w:color w:val="000000"/>
+          <w:sz w:val="20"/>
+          <w:szCs w:val="20"/>
+        </w:rPr>
+      </w:pPr>
       <w:r>
         <w:rPr>
           <w:rFonts w:ascii="Arial" w:hAnsi="Arial" w:cs="Arial"/>
@@ -5380,34 +4576,21 @@
           <w:sz w:val="20"/>
           <w:szCs w:val="20"/>
         </w:rPr>
-        <w:t>otation</w:t>
-      </w:r>
-      <w:proofErr w:type="spellEnd"/>
-      <w:proofErr w:type="gramEnd"/>
-      <w:r>
-        <w:rPr>
-          <w:rFonts w:ascii="Arial" w:hAnsi="Arial" w:cs="Arial"/>
-          <w:color w:val="000000"/>
-          <w:sz w:val="20"/>
-          <w:szCs w:val="20"/>
-        </w:rPr>
-        <w:t xml:space="preserve"> – rotation of opposing ship</w:t>
-      </w:r>
-    </w:p>
-    <w:p>
-      <w:pPr>
-        <w:pStyle w:val="NormalWeb"/>
-        <w:shd w:val="clear" w:color="auto" w:fill="FFFFFF"/>
-        <w:spacing w:before="0" w:beforeAutospacing="0" w:after="240" w:afterAutospacing="0" w:line="360" w:lineRule="atLeast"/>
-        <w:rPr>
-          <w:rFonts w:ascii="Arial" w:hAnsi="Arial" w:cs="Arial"/>
-          <w:color w:val="000000"/>
-          <w:sz w:val="20"/>
-          <w:szCs w:val="20"/>
-        </w:rPr>
-      </w:pPr>
-      <w:proofErr w:type="spellStart"/>
-      <w:proofErr w:type="gramStart"/>
+        <w:t>otation – rotation of opposing ship</w:t>
+      </w:r>
+    </w:p>
+    <w:p>
+      <w:pPr>
+        <w:pStyle w:val="NormalWeb"/>
+        <w:shd w:val="clear" w:color="auto" w:fill="FFFFFF"/>
+        <w:spacing w:before="0" w:beforeAutospacing="0" w:after="240" w:afterAutospacing="0" w:line="360" w:lineRule="atLeast"/>
+        <w:rPr>
+          <w:rFonts w:ascii="Arial" w:hAnsi="Arial" w:cs="Arial"/>
+          <w:color w:val="000000"/>
+          <w:sz w:val="20"/>
+          <w:szCs w:val="20"/>
+        </w:rPr>
+      </w:pPr>
       <w:r>
         <w:rPr>
           <w:rFonts w:ascii="Arial" w:hAnsi="Arial" w:cs="Arial"/>
@@ -5417,8 +4600,6 @@
         </w:rPr>
         <w:t>screenOffset</w:t>
       </w:r>
-      <w:proofErr w:type="spellEnd"/>
-      <w:proofErr w:type="gramEnd"/>
       <w:r>
         <w:rPr>
           <w:rFonts w:ascii="Arial" w:hAnsi="Arial" w:cs="Arial"/>
@@ -5450,87 +4631,36 @@
           <w:szCs w:val="20"/>
         </w:rPr>
       </w:pPr>
-      <w:proofErr w:type="gramStart"/>
-      <w:r>
-        <w:rPr>
-          <w:rFonts w:ascii="Arial" w:hAnsi="Arial" w:cs="Arial"/>
-          <w:color w:val="000000"/>
-          <w:sz w:val="20"/>
-          <w:szCs w:val="20"/>
-        </w:rPr>
-        <w:t>level</w:t>
-      </w:r>
-      <w:proofErr w:type="gramEnd"/>
-      <w:r>
-        <w:rPr>
-          <w:rFonts w:ascii="Arial" w:hAnsi="Arial" w:cs="Arial"/>
-          <w:color w:val="000000"/>
-          <w:sz w:val="20"/>
-          <w:szCs w:val="20"/>
-        </w:rPr>
-        <w:t xml:space="preserve"> – this is the current level of the opposing player. This aids in the drawing of the other player’s position on the bottom half of a client screen.</w:t>
-      </w:r>
-    </w:p>
-    <w:p>
-      <w:pPr>
-        <w:pStyle w:val="NormalWeb"/>
-        <w:shd w:val="clear" w:color="auto" w:fill="FFFFFF"/>
-        <w:spacing w:before="0" w:beforeAutospacing="0" w:after="240" w:afterAutospacing="0" w:line="360" w:lineRule="atLeast"/>
-        <w:rPr>
-          <w:rFonts w:ascii="Arial" w:hAnsi="Arial" w:cs="Arial"/>
-          <w:color w:val="000000"/>
-          <w:sz w:val="20"/>
-          <w:szCs w:val="20"/>
-        </w:rPr>
-      </w:pPr>
-      <w:r>
-        <w:rPr>
-          <w:rFonts w:ascii="Arial" w:hAnsi="Arial" w:cs="Arial"/>
-          <w:color w:val="000000"/>
-          <w:sz w:val="20"/>
-          <w:szCs w:val="20"/>
-        </w:rPr>
-        <w:t xml:space="preserve">There are two other significant messages that are sent during a game. The first, </w:t>
-      </w:r>
-      <w:proofErr w:type="spellStart"/>
-      <w:r>
-        <w:rPr>
-          <w:rFonts w:ascii="Arial" w:hAnsi="Arial" w:cs="Arial"/>
-          <w:color w:val="000000"/>
-          <w:sz w:val="20"/>
-          <w:szCs w:val="20"/>
-        </w:rPr>
-        <w:t>wonGame</w:t>
-      </w:r>
-      <w:proofErr w:type="spellEnd"/>
-      <w:r>
-        <w:rPr>
-          <w:rFonts w:ascii="Arial" w:hAnsi="Arial" w:cs="Arial"/>
-          <w:color w:val="000000"/>
-          <w:sz w:val="20"/>
-          <w:szCs w:val="20"/>
-        </w:rPr>
-        <w:t xml:space="preserve">, is sent only during a multiplayer race. This tells the server and the other client that this player has won. Therefore, the game is over. Conversely, in challenge mode, the </w:t>
-      </w:r>
-      <w:proofErr w:type="spellStart"/>
-      <w:r>
-        <w:rPr>
-          <w:rFonts w:ascii="Arial" w:hAnsi="Arial" w:cs="Arial"/>
-          <w:color w:val="000000"/>
-          <w:sz w:val="20"/>
-          <w:szCs w:val="20"/>
-        </w:rPr>
-        <w:t>lostGame</w:t>
-      </w:r>
-      <w:proofErr w:type="spellEnd"/>
-      <w:r>
-        <w:rPr>
-          <w:rFonts w:ascii="Arial" w:hAnsi="Arial" w:cs="Arial"/>
-          <w:color w:val="000000"/>
-          <w:sz w:val="20"/>
-          <w:szCs w:val="20"/>
-        </w:rPr>
-        <w:t xml:space="preserve"> message is sent when a player dies. This allows the game to end properly, the other player to know that he/she has won, and for the server to make the proper updates.</w:t>
+      <w:r>
+        <w:rPr>
+          <w:rFonts w:ascii="Arial" w:hAnsi="Arial" w:cs="Arial"/>
+          <w:color w:val="000000"/>
+          <w:sz w:val="20"/>
+          <w:szCs w:val="20"/>
+        </w:rPr>
+        <w:t>level – this is the current level of the opposing player. This aids in the drawing of the other player’s position on the bottom half of a client screen.</w:t>
+      </w:r>
+    </w:p>
+    <w:p>
+      <w:pPr>
+        <w:pStyle w:val="NormalWeb"/>
+        <w:shd w:val="clear" w:color="auto" w:fill="FFFFFF"/>
+        <w:spacing w:before="0" w:beforeAutospacing="0" w:after="240" w:afterAutospacing="0" w:line="360" w:lineRule="atLeast"/>
+        <w:rPr>
+          <w:rFonts w:ascii="Arial" w:hAnsi="Arial" w:cs="Arial"/>
+          <w:color w:val="000000"/>
+          <w:sz w:val="20"/>
+          <w:szCs w:val="20"/>
+        </w:rPr>
+      </w:pPr>
+      <w:r>
+        <w:rPr>
+          <w:rFonts w:ascii="Arial" w:hAnsi="Arial" w:cs="Arial"/>
+          <w:color w:val="000000"/>
+          <w:sz w:val="20"/>
+          <w:szCs w:val="20"/>
+        </w:rPr>
+        <w:t>There are two other significant messages that are sent during a game. The first, wonGame, is sent only during a multiplayer race. This tells the server and the other client that this player has won. Therefore, the game is over. Conversely, in challenge mode, the lostGame message is sent when a player dies. This allows the game to end properly, the other player to know that he/she has won, and for the server to make the proper updates.</w:t>
       </w:r>
     </w:p>
     <w:p>
@@ -5632,6 +4762,32 @@
           <w:szCs w:val="20"/>
         </w:rPr>
         <w:t>High Score information</w:t>
+      </w:r>
+    </w:p>
+    <w:p>
+      <w:pPr>
+        <w:pStyle w:val="NormalWeb"/>
+        <w:numPr>
+          <w:ilvl w:val="1"/>
+          <w:numId w:val="5"/>
+        </w:numPr>
+        <w:shd w:val="clear" w:color="auto" w:fill="FFFFFF"/>
+        <w:spacing w:before="0" w:beforeAutospacing="0" w:after="240" w:afterAutospacing="0" w:line="360" w:lineRule="atLeast"/>
+        <w:rPr>
+          <w:rFonts w:ascii="Arial" w:hAnsi="Arial" w:cs="Arial"/>
+          <w:color w:val="000000"/>
+          <w:sz w:val="20"/>
+          <w:szCs w:val="20"/>
+        </w:rPr>
+      </w:pPr>
+      <w:r>
+        <w:rPr>
+          <w:rFonts w:ascii="Arial" w:hAnsi="Arial" w:cs="Arial"/>
+          <w:color w:val="000000"/>
+          <w:sz w:val="20"/>
+          <w:szCs w:val="20"/>
+        </w:rPr>
+        <w:t>High scores can be requested as either overall scores or just a player’s personal best</w:t>
       </w:r>
     </w:p>
     <w:p>
@@ -5756,19 +4912,9 @@
           <w:sz w:val="20"/>
           <w:szCs w:val="20"/>
         </w:rPr>
-        <w:t xml:space="preserve">All communication will be done using </w:t>
-      </w:r>
-      <w:proofErr w:type="spellStart"/>
-      <w:r>
-        <w:rPr>
-          <w:rFonts w:ascii="Arial" w:hAnsi="Arial" w:cs="Arial"/>
-          <w:color w:val="000000"/>
-          <w:sz w:val="20"/>
-          <w:szCs w:val="20"/>
-        </w:rPr>
-        <w:t>websockets</w:t>
-      </w:r>
-      <w:proofErr w:type="spellEnd"/>
+        <w:lastRenderedPageBreak/>
+        <w:t>All communication will be done using websockets</w:t>
+      </w:r>
       <w:r>
         <w:rPr>
           <w:rFonts w:ascii="Arial" w:hAnsi="Arial" w:cs="Arial"/>
@@ -5787,8 +4933,6 @@
         </w:rPr>
         <w:t>. The data itself will be passed using the built-in JSON functionality. This will not require any additional libraries because both client and server will be written in JavaScript.</w:t>
       </w:r>
-      <w:bookmarkStart w:id="0" w:name="_GoBack"/>
-      <w:bookmarkEnd w:id="0"/>
     </w:p>
     <w:sectPr>
       <w:headerReference w:type="default" r:id="rId14"/>
@@ -5875,13 +5019,8 @@
       <w:pStyle w:val="Header"/>
     </w:pPr>
     <w:r>
-      <w:t xml:space="preserve">Hunt, Hill, Langham, </w:t>
+      <w:t>Hunt, Hill, Langham, Lonsway</w:t>
     </w:r>
-    <w:proofErr w:type="spellStart"/>
-    <w:r>
-      <w:t>Lonsway</w:t>
-    </w:r>
-    <w:proofErr w:type="spellEnd"/>
   </w:p>
   <w:p>
     <w:pPr>
@@ -6138,7 +5277,7 @@
         <w:rFonts w:ascii="Symbol" w:hAnsi="Symbol" w:hint="default"/>
       </w:rPr>
     </w:lvl>
-    <w:lvl w:ilvl="1" w:tplc="04090003" w:tentative="1">
+    <w:lvl w:ilvl="1" w:tplc="04090003">
       <w:start w:val="1"/>
       <w:numFmt w:val="bullet"/>
       <w:lvlText w:val="o"/>

</xml_diff>